<commit_message>
project1 checkpoint (Note: This isn't a final submission - updates to be added)
</commit_message>
<xml_diff>
--- a/project1_checkpoints/project1_checkpoint1.docx
+++ b/project1_checkpoints/project1_checkpoint1.docx
@@ -5,6 +5,7 @@
     <w:sdt>
       <w:sdtPr>
         <w:rPr>
+          <w:rFonts w:eastAsiaTheme="minorHAnsi"/>
           <w:color w:val="4472C4" w:themeColor="accent1"/>
         </w:rPr>
         <w:id w:val="-116149596"/>
@@ -15,7 +16,7 @@
       </w:sdtPr>
       <w:sdtEndPr>
         <w:rPr>
-          <w:rFonts w:ascii="Times New Roman" w:eastAsiaTheme="minorHAnsi" w:hAnsi="Times New Roman" w:cs="Times New Roman"/>
+          <w:rFonts w:ascii="Times New Roman" w:hAnsi="Times New Roman" w:cs="Times New Roman"/>
           <w:b/>
           <w:bCs/>
           <w:color w:val="auto"/>
@@ -54,7 +55,7 @@
                         <pic:cNvPicPr/>
                       </pic:nvPicPr>
                       <pic:blipFill>
-                        <a:blip r:embed="rId5" cstate="print">
+                        <a:blip r:embed="rId6" cstate="print">
                           <a:duotone>
                             <a:schemeClr val="accent1">
                               <a:shade val="45000"/>
@@ -163,6 +164,7 @@
             <w:dataBinding w:prefixMappings="xmlns:ns0='http://purl.org/dc/elements/1.1/' xmlns:ns1='http://schemas.openxmlformats.org/package/2006/metadata/core-properties' " w:xpath="/ns1:coreProperties[1]/ns0:subject[1]" w:storeItemID="{6C3C8BC8-F283-45AE-878A-BAB7291924A1}"/>
             <w:text/>
           </w:sdtPr>
+          <w:sdtEndPr/>
           <w:sdtContent>
             <w:p>
               <w:pPr>
@@ -277,6 +279,7 @@
                                     <w:calendar w:val="gregorian"/>
                                   </w:date>
                                 </w:sdtPr>
+                                <w:sdtEndPr/>
                                 <w:sdtContent>
                                   <w:p>
                                     <w:pPr>
@@ -322,6 +325,7 @@
                                     <w:dataBinding w:prefixMappings="xmlns:ns0='http://schemas.openxmlformats.org/officeDocument/2006/extended-properties' " w:xpath="/ns0:Properties[1]/ns0:Company[1]" w:storeItemID="{6668398D-A668-4E3E-A5EB-62B293D839F1}"/>
                                     <w:text/>
                                   </w:sdtPr>
+                                  <w:sdtEndPr/>
                                   <w:sdtContent>
                                     <w:r>
                                       <w:rPr>
@@ -353,6 +357,7 @@
                                     <w:dataBinding w:prefixMappings="xmlns:ns0='http://schemas.microsoft.com/office/2006/coverPageProps' " w:xpath="/ns0:CoverPageProperties[1]/ns0:CompanyAddress[1]" w:storeItemID="{55AF091B-3C7A-41E3-B477-F2FDAA23CFDA}"/>
                                     <w:text/>
                                   </w:sdtPr>
+                                  <w:sdtEndPr/>
                                   <w:sdtContent>
                                     <w:r>
                                       <w:rPr>
@@ -411,6 +416,7 @@
                               <w:calendar w:val="gregorian"/>
                             </w:date>
                           </w:sdtPr>
+                          <w:sdtEndPr/>
                           <w:sdtContent>
                             <w:p>
                               <w:pPr>
@@ -456,6 +462,7 @@
                               <w:dataBinding w:prefixMappings="xmlns:ns0='http://schemas.openxmlformats.org/officeDocument/2006/extended-properties' " w:xpath="/ns0:Properties[1]/ns0:Company[1]" w:storeItemID="{6668398D-A668-4E3E-A5EB-62B293D839F1}"/>
                               <w:text/>
                             </w:sdtPr>
+                            <w:sdtEndPr/>
                             <w:sdtContent>
                               <w:r>
                                 <w:rPr>
@@ -487,6 +494,7 @@
                               <w:dataBinding w:prefixMappings="xmlns:ns0='http://schemas.microsoft.com/office/2006/coverPageProps' " w:xpath="/ns0:CoverPageProperties[1]/ns0:CompanyAddress[1]" w:storeItemID="{55AF091B-3C7A-41E3-B477-F2FDAA23CFDA}"/>
                               <w:text/>
                             </w:sdtPr>
+                            <w:sdtEndPr/>
                             <w:sdtContent>
                               <w:r>
                                 <w:rPr>
@@ -526,7 +534,7 @@
                         <pic:cNvPicPr/>
                       </pic:nvPicPr>
                       <pic:blipFill>
-                        <a:blip r:embed="rId6" cstate="print">
+                        <a:blip r:embed="rId7" cstate="print">
                           <a:duotone>
                             <a:schemeClr val="accent1">
                               <a:shade val="45000"/>
@@ -585,6 +593,29 @@
     </w:sdt>
     <w:p>
       <w:pPr>
+        <w:jc w:val="center"/>
+        <w:rPr>
+          <w:rFonts w:ascii="Times New Roman" w:hAnsi="Times New Roman" w:cs="Times New Roman"/>
+          <w:b/>
+          <w:bCs/>
+          <w:sz w:val="44"/>
+          <w:szCs w:val="44"/>
+        </w:rPr>
+      </w:pPr>
+      <w:r>
+        <w:rPr>
+          <w:rFonts w:ascii="Times New Roman" w:hAnsi="Times New Roman" w:cs="Times New Roman"/>
+          <w:b/>
+          <w:bCs/>
+          <w:sz w:val="44"/>
+          <w:szCs w:val="44"/>
+        </w:rPr>
+        <w:lastRenderedPageBreak/>
+        <w:t>ERD DIAGRAM</w:t>
+      </w:r>
+    </w:p>
+    <w:p>
+      <w:pPr>
         <w:rPr>
           <w:rFonts w:ascii="Times New Roman" w:hAnsi="Times New Roman" w:cs="Times New Roman"/>
           <w:b/>
@@ -593,7 +624,9 @@
           <w:szCs w:val="32"/>
         </w:rPr>
       </w:pPr>
-      <w:r>
+    </w:p>
+    <w:p>
+      <w:pPr>
         <w:rPr>
           <w:rFonts w:ascii="Times New Roman" w:hAnsi="Times New Roman" w:cs="Times New Roman"/>
           <w:b/>
@@ -601,9 +634,7 @@
           <w:sz w:val="32"/>
           <w:szCs w:val="32"/>
         </w:rPr>
-        <w:lastRenderedPageBreak/>
-        <w:t>ERD DIAGRAM</w:t>
-      </w:r>
+      </w:pPr>
     </w:p>
     <w:p>
       <w:pPr>
@@ -615,14 +646,25 @@
           <w:szCs w:val="32"/>
         </w:rPr>
       </w:pPr>
+    </w:p>
+    <w:p>
+      <w:pPr>
+        <w:rPr>
+          <w:rFonts w:ascii="Times New Roman" w:hAnsi="Times New Roman" w:cs="Times New Roman"/>
+          <w:b/>
+          <w:bCs/>
+          <w:sz w:val="32"/>
+          <w:szCs w:val="32"/>
+        </w:rPr>
+      </w:pPr>
       <w:r>
         <w:rPr>
           <w:noProof/>
         </w:rPr>
         <w:drawing>
-          <wp:inline distT="0" distB="0" distL="0" distR="0" wp14:anchorId="46AF0CAA" wp14:editId="354C74D1">
-            <wp:extent cx="5943600" cy="4240530"/>
-            <wp:effectExtent l="0" t="0" r="0" b="7620"/>
+          <wp:inline distT="0" distB="0" distL="0" distR="0" wp14:anchorId="46AF0CAA" wp14:editId="09D81821">
+            <wp:extent cx="6124366" cy="4840605"/>
+            <wp:effectExtent l="0" t="0" r="0" b="0"/>
             <wp:docPr id="1" name="Picture 1"/>
             <wp:cNvGraphicFramePr>
               <a:graphicFrameLocks xmlns:a="http://schemas.openxmlformats.org/drawingml/2006/main" noChangeAspect="1"/>
@@ -635,7 +677,7 @@
                     <pic:cNvPicPr/>
                   </pic:nvPicPr>
                   <pic:blipFill>
-                    <a:blip r:embed="rId7"/>
+                    <a:blip r:embed="rId8"/>
                     <a:stretch>
                       <a:fillRect/>
                     </a:stretch>
@@ -643,7 +685,7 @@
                   <pic:spPr>
                     <a:xfrm>
                       <a:off x="0" y="0"/>
-                      <a:ext cx="5943600" cy="4240530"/>
+                      <a:ext cx="6138155" cy="4851504"/>
                     </a:xfrm>
                     <a:prstGeom prst="rect">
                       <a:avLst/>
@@ -677,7 +719,9 @@
           <w:szCs w:val="28"/>
         </w:rPr>
       </w:pPr>
-      <w:r>
+    </w:p>
+    <w:p>
+      <w:pPr>
         <w:rPr>
           <w:rFonts w:ascii="Times New Roman" w:hAnsi="Times New Roman" w:cs="Times New Roman"/>
           <w:b/>
@@ -685,7 +729,519 @@
           <w:sz w:val="28"/>
           <w:szCs w:val="28"/>
         </w:rPr>
+      </w:pPr>
+    </w:p>
+    <w:p>
+      <w:pPr>
+        <w:rPr>
+          <w:rFonts w:ascii="Times New Roman" w:hAnsi="Times New Roman" w:cs="Times New Roman"/>
+          <w:b/>
+          <w:bCs/>
+          <w:sz w:val="28"/>
+          <w:szCs w:val="28"/>
+        </w:rPr>
+      </w:pPr>
+    </w:p>
+    <w:p>
+      <w:pPr>
+        <w:rPr>
+          <w:rFonts w:ascii="Times New Roman" w:hAnsi="Times New Roman" w:cs="Times New Roman"/>
+          <w:b/>
+          <w:bCs/>
+          <w:sz w:val="28"/>
+          <w:szCs w:val="28"/>
+        </w:rPr>
+      </w:pPr>
+    </w:p>
+    <w:p>
+      <w:pPr>
+        <w:jc w:val="center"/>
+        <w:rPr>
+          <w:rFonts w:ascii="Times New Roman" w:hAnsi="Times New Roman" w:cs="Times New Roman"/>
+          <w:b/>
+          <w:bCs/>
+          <w:sz w:val="44"/>
+          <w:szCs w:val="44"/>
+        </w:rPr>
+      </w:pPr>
+      <w:r>
+        <w:rPr>
+          <w:rFonts w:ascii="Times New Roman" w:hAnsi="Times New Roman" w:cs="Times New Roman"/>
+          <w:b/>
+          <w:bCs/>
+          <w:sz w:val="44"/>
+          <w:szCs w:val="44"/>
+        </w:rPr>
+        <w:lastRenderedPageBreak/>
         <w:t>API DESIGN</w:t>
+      </w:r>
+    </w:p>
+    <w:p>
+      <w:pPr>
+        <w:rPr>
+          <w:rFonts w:ascii="Times New Roman" w:hAnsi="Times New Roman" w:cs="Times New Roman"/>
+          <w:b/>
+          <w:bCs/>
+          <w:sz w:val="32"/>
+          <w:szCs w:val="32"/>
+        </w:rPr>
+      </w:pPr>
+      <w:r>
+        <w:rPr>
+          <w:rFonts w:ascii="Times New Roman" w:hAnsi="Times New Roman" w:cs="Times New Roman"/>
+          <w:b/>
+          <w:bCs/>
+          <w:sz w:val="32"/>
+          <w:szCs w:val="32"/>
+        </w:rPr>
+        <w:t>. ers_reimbursement</w:t>
+      </w:r>
+    </w:p>
+    <w:p>
+      <w:pPr>
+        <w:pStyle w:val="ListParagraph"/>
+        <w:numPr>
+          <w:ilvl w:val="0"/>
+          <w:numId w:val="2"/>
+        </w:numPr>
+        <w:rPr>
+          <w:rFonts w:ascii="Times New Roman" w:hAnsi="Times New Roman" w:cs="Times New Roman"/>
+          <w:sz w:val="24"/>
+          <w:szCs w:val="24"/>
+        </w:rPr>
+      </w:pPr>
+      <w:r>
+        <w:rPr>
+          <w:rFonts w:ascii="Times New Roman" w:hAnsi="Times New Roman" w:cs="Times New Roman"/>
+          <w:sz w:val="24"/>
+          <w:szCs w:val="24"/>
+        </w:rPr>
+        <w:t>GET/reimb – retrieves all reimbursements</w:t>
+      </w:r>
+    </w:p>
+    <w:p>
+      <w:pPr>
+        <w:pStyle w:val="ListParagraph"/>
+        <w:numPr>
+          <w:ilvl w:val="0"/>
+          <w:numId w:val="2"/>
+        </w:numPr>
+        <w:rPr>
+          <w:rFonts w:ascii="Times New Roman" w:hAnsi="Times New Roman" w:cs="Times New Roman"/>
+          <w:sz w:val="24"/>
+          <w:szCs w:val="24"/>
+        </w:rPr>
+      </w:pPr>
+      <w:r>
+        <w:rPr>
+          <w:rFonts w:ascii="Times New Roman" w:hAnsi="Times New Roman" w:cs="Times New Roman"/>
+          <w:sz w:val="24"/>
+          <w:szCs w:val="24"/>
+        </w:rPr>
+        <w:t>GET/reimb</w:t>
+      </w:r>
+      <w:r>
+        <w:rPr>
+          <w:rFonts w:ascii="Times New Roman" w:hAnsi="Times New Roman" w:cs="Times New Roman"/>
+          <w:sz w:val="24"/>
+          <w:szCs w:val="24"/>
+        </w:rPr>
+        <w:t>/:id</w:t>
+      </w:r>
+      <w:r>
+        <w:rPr>
+          <w:rFonts w:ascii="Times New Roman" w:hAnsi="Times New Roman" w:cs="Times New Roman"/>
+          <w:sz w:val="24"/>
+          <w:szCs w:val="24"/>
+        </w:rPr>
+        <w:t xml:space="preserve"> – retrieves reimbursements by id</w:t>
+      </w:r>
+    </w:p>
+    <w:p>
+      <w:pPr>
+        <w:pStyle w:val="ListParagraph"/>
+        <w:numPr>
+          <w:ilvl w:val="0"/>
+          <w:numId w:val="2"/>
+        </w:numPr>
+        <w:rPr>
+          <w:rFonts w:ascii="Times New Roman" w:hAnsi="Times New Roman" w:cs="Times New Roman"/>
+          <w:sz w:val="24"/>
+          <w:szCs w:val="24"/>
+        </w:rPr>
+      </w:pPr>
+      <w:r>
+        <w:rPr>
+          <w:rFonts w:ascii="Times New Roman" w:hAnsi="Times New Roman" w:cs="Times New Roman"/>
+          <w:sz w:val="24"/>
+          <w:szCs w:val="24"/>
+        </w:rPr>
+        <w:t xml:space="preserve">POST/reimb – adds new </w:t>
+      </w:r>
+      <w:r>
+        <w:rPr>
+          <w:rFonts w:ascii="Times New Roman" w:hAnsi="Times New Roman" w:cs="Times New Roman"/>
+          <w:sz w:val="24"/>
+          <w:szCs w:val="24"/>
+        </w:rPr>
+        <w:t>reimbursements to the database</w:t>
+      </w:r>
+    </w:p>
+    <w:p>
+      <w:pPr>
+        <w:pStyle w:val="ListParagraph"/>
+        <w:numPr>
+          <w:ilvl w:val="0"/>
+          <w:numId w:val="2"/>
+        </w:numPr>
+        <w:rPr>
+          <w:rFonts w:ascii="Times New Roman" w:hAnsi="Times New Roman" w:cs="Times New Roman"/>
+          <w:sz w:val="24"/>
+          <w:szCs w:val="24"/>
+        </w:rPr>
+      </w:pPr>
+      <w:r>
+        <w:rPr>
+          <w:rFonts w:ascii="Times New Roman" w:hAnsi="Times New Roman" w:cs="Times New Roman"/>
+          <w:sz w:val="24"/>
+          <w:szCs w:val="24"/>
+        </w:rPr>
+        <w:t>PATCH/reimb – updates reimbursements</w:t>
+      </w:r>
+    </w:p>
+    <w:p>
+      <w:pPr>
+        <w:rPr>
+          <w:rFonts w:ascii="Times New Roman" w:hAnsi="Times New Roman" w:cs="Times New Roman"/>
+          <w:b/>
+          <w:bCs/>
+          <w:sz w:val="32"/>
+          <w:szCs w:val="32"/>
+        </w:rPr>
+      </w:pPr>
+      <w:r>
+        <w:rPr>
+          <w:rFonts w:ascii="Times New Roman" w:hAnsi="Times New Roman" w:cs="Times New Roman"/>
+          <w:b/>
+          <w:bCs/>
+          <w:sz w:val="32"/>
+          <w:szCs w:val="32"/>
+        </w:rPr>
+        <w:t>. ers_users</w:t>
+      </w:r>
+    </w:p>
+    <w:p>
+      <w:pPr>
+        <w:pStyle w:val="ListParagraph"/>
+        <w:numPr>
+          <w:ilvl w:val="0"/>
+          <w:numId w:val="2"/>
+        </w:numPr>
+        <w:rPr>
+          <w:rFonts w:ascii="Times New Roman" w:hAnsi="Times New Roman" w:cs="Times New Roman"/>
+          <w:sz w:val="24"/>
+          <w:szCs w:val="24"/>
+        </w:rPr>
+      </w:pPr>
+      <w:r>
+        <w:rPr>
+          <w:rFonts w:ascii="Times New Roman" w:hAnsi="Times New Roman" w:cs="Times New Roman"/>
+          <w:sz w:val="24"/>
+          <w:szCs w:val="24"/>
+        </w:rPr>
+        <w:t>GET/user – retrieves every user</w:t>
+      </w:r>
+    </w:p>
+    <w:p>
+      <w:pPr>
+        <w:pStyle w:val="ListParagraph"/>
+        <w:numPr>
+          <w:ilvl w:val="0"/>
+          <w:numId w:val="2"/>
+        </w:numPr>
+        <w:rPr>
+          <w:rFonts w:ascii="Times New Roman" w:hAnsi="Times New Roman" w:cs="Times New Roman"/>
+          <w:sz w:val="24"/>
+          <w:szCs w:val="24"/>
+        </w:rPr>
+      </w:pPr>
+      <w:r>
+        <w:rPr>
+          <w:rFonts w:ascii="Times New Roman" w:hAnsi="Times New Roman" w:cs="Times New Roman"/>
+          <w:sz w:val="24"/>
+          <w:szCs w:val="24"/>
+        </w:rPr>
+        <w:t>GET/user/:id – retrieves user by id</w:t>
+      </w:r>
+    </w:p>
+    <w:p>
+      <w:pPr>
+        <w:pStyle w:val="ListParagraph"/>
+        <w:numPr>
+          <w:ilvl w:val="0"/>
+          <w:numId w:val="2"/>
+        </w:numPr>
+        <w:rPr>
+          <w:rFonts w:ascii="Times New Roman" w:hAnsi="Times New Roman" w:cs="Times New Roman"/>
+          <w:sz w:val="24"/>
+          <w:szCs w:val="24"/>
+        </w:rPr>
+      </w:pPr>
+      <w:r>
+        <w:rPr>
+          <w:rFonts w:ascii="Times New Roman" w:hAnsi="Times New Roman" w:cs="Times New Roman"/>
+          <w:sz w:val="24"/>
+          <w:szCs w:val="24"/>
+        </w:rPr>
+        <w:t>POST/user – adds new user to database</w:t>
+      </w:r>
+    </w:p>
+    <w:p>
+      <w:pPr>
+        <w:pStyle w:val="ListParagraph"/>
+        <w:numPr>
+          <w:ilvl w:val="0"/>
+          <w:numId w:val="2"/>
+        </w:numPr>
+        <w:rPr>
+          <w:rFonts w:ascii="Times New Roman" w:hAnsi="Times New Roman" w:cs="Times New Roman"/>
+          <w:sz w:val="24"/>
+          <w:szCs w:val="24"/>
+        </w:rPr>
+      </w:pPr>
+      <w:r>
+        <w:rPr>
+          <w:rFonts w:ascii="Times New Roman" w:hAnsi="Times New Roman" w:cs="Times New Roman"/>
+          <w:sz w:val="24"/>
+          <w:szCs w:val="24"/>
+        </w:rPr>
+        <w:t>PATCH/user – updates user</w:t>
+      </w:r>
+    </w:p>
+    <w:p>
+      <w:pPr>
+        <w:rPr>
+          <w:rFonts w:ascii="Times New Roman" w:hAnsi="Times New Roman" w:cs="Times New Roman"/>
+          <w:b/>
+          <w:bCs/>
+          <w:sz w:val="32"/>
+          <w:szCs w:val="32"/>
+        </w:rPr>
+      </w:pPr>
+      <w:r>
+        <w:rPr>
+          <w:rFonts w:ascii="Times New Roman" w:hAnsi="Times New Roman" w:cs="Times New Roman"/>
+          <w:b/>
+          <w:bCs/>
+          <w:sz w:val="32"/>
+          <w:szCs w:val="32"/>
+        </w:rPr>
+        <w:t>. ers_reimbursement_status</w:t>
+      </w:r>
+    </w:p>
+    <w:p>
+      <w:pPr>
+        <w:pStyle w:val="ListParagraph"/>
+        <w:numPr>
+          <w:ilvl w:val="0"/>
+          <w:numId w:val="2"/>
+        </w:numPr>
+        <w:rPr>
+          <w:rFonts w:ascii="Times New Roman" w:hAnsi="Times New Roman" w:cs="Times New Roman"/>
+          <w:sz w:val="24"/>
+          <w:szCs w:val="24"/>
+        </w:rPr>
+      </w:pPr>
+      <w:r>
+        <w:rPr>
+          <w:rFonts w:ascii="Times New Roman" w:hAnsi="Times New Roman" w:cs="Times New Roman"/>
+          <w:sz w:val="24"/>
+          <w:szCs w:val="24"/>
+        </w:rPr>
+        <w:t>GET/status – retrieves all status</w:t>
+      </w:r>
+    </w:p>
+    <w:p>
+      <w:pPr>
+        <w:pStyle w:val="ListParagraph"/>
+        <w:numPr>
+          <w:ilvl w:val="0"/>
+          <w:numId w:val="2"/>
+        </w:numPr>
+        <w:rPr>
+          <w:rFonts w:ascii="Times New Roman" w:hAnsi="Times New Roman" w:cs="Times New Roman"/>
+          <w:sz w:val="24"/>
+          <w:szCs w:val="24"/>
+        </w:rPr>
+      </w:pPr>
+      <w:r>
+        <w:rPr>
+          <w:rFonts w:ascii="Times New Roman" w:hAnsi="Times New Roman" w:cs="Times New Roman"/>
+          <w:sz w:val="24"/>
+          <w:szCs w:val="24"/>
+        </w:rPr>
+        <w:t>GET/status/id – retrieves statuses by id</w:t>
+      </w:r>
+    </w:p>
+    <w:p>
+      <w:pPr>
+        <w:pStyle w:val="ListParagraph"/>
+        <w:numPr>
+          <w:ilvl w:val="0"/>
+          <w:numId w:val="2"/>
+        </w:numPr>
+        <w:rPr>
+          <w:rFonts w:ascii="Times New Roman" w:hAnsi="Times New Roman" w:cs="Times New Roman"/>
+          <w:sz w:val="24"/>
+          <w:szCs w:val="24"/>
+        </w:rPr>
+      </w:pPr>
+      <w:r>
+        <w:rPr>
+          <w:rFonts w:ascii="Times New Roman" w:hAnsi="Times New Roman" w:cs="Times New Roman"/>
+          <w:sz w:val="24"/>
+          <w:szCs w:val="24"/>
+        </w:rPr>
+        <w:t>POST/status – adds new status into the database</w:t>
+      </w:r>
+    </w:p>
+    <w:p>
+      <w:pPr>
+        <w:pStyle w:val="ListParagraph"/>
+        <w:numPr>
+          <w:ilvl w:val="0"/>
+          <w:numId w:val="2"/>
+        </w:numPr>
+        <w:rPr>
+          <w:rFonts w:ascii="Times New Roman" w:hAnsi="Times New Roman" w:cs="Times New Roman"/>
+          <w:sz w:val="24"/>
+          <w:szCs w:val="24"/>
+        </w:rPr>
+      </w:pPr>
+      <w:r>
+        <w:rPr>
+          <w:rFonts w:ascii="Times New Roman" w:hAnsi="Times New Roman" w:cs="Times New Roman"/>
+          <w:sz w:val="24"/>
+          <w:szCs w:val="24"/>
+        </w:rPr>
+        <w:t>PATCH/status – updates statuses</w:t>
+      </w:r>
+    </w:p>
+    <w:p>
+      <w:pPr>
+        <w:rPr>
+          <w:rFonts w:ascii="Times New Roman" w:hAnsi="Times New Roman" w:cs="Times New Roman"/>
+          <w:b/>
+          <w:bCs/>
+          <w:sz w:val="32"/>
+          <w:szCs w:val="32"/>
+        </w:rPr>
+      </w:pPr>
+      <w:r>
+        <w:rPr>
+          <w:rFonts w:ascii="Times New Roman" w:hAnsi="Times New Roman" w:cs="Times New Roman"/>
+          <w:b/>
+          <w:bCs/>
+          <w:sz w:val="32"/>
+          <w:szCs w:val="32"/>
+        </w:rPr>
+        <w:t>. ers_reimbursement_type</w:t>
+      </w:r>
+    </w:p>
+    <w:p>
+      <w:pPr>
+        <w:pStyle w:val="ListParagraph"/>
+        <w:numPr>
+          <w:ilvl w:val="0"/>
+          <w:numId w:val="2"/>
+        </w:numPr>
+        <w:rPr>
+          <w:rFonts w:ascii="Times New Roman" w:hAnsi="Times New Roman" w:cs="Times New Roman"/>
+          <w:sz w:val="24"/>
+          <w:szCs w:val="24"/>
+        </w:rPr>
+      </w:pPr>
+      <w:r>
+        <w:rPr>
+          <w:rFonts w:ascii="Times New Roman" w:hAnsi="Times New Roman" w:cs="Times New Roman"/>
+          <w:sz w:val="24"/>
+          <w:szCs w:val="24"/>
+        </w:rPr>
+        <w:t>GET</w:t>
+      </w:r>
+      <w:r>
+        <w:rPr>
+          <w:rFonts w:ascii="Times New Roman" w:hAnsi="Times New Roman" w:cs="Times New Roman"/>
+          <w:sz w:val="24"/>
+          <w:szCs w:val="24"/>
+        </w:rPr>
+        <w:t>/type – retrieves all types</w:t>
+      </w:r>
+    </w:p>
+    <w:p>
+      <w:pPr>
+        <w:pStyle w:val="ListParagraph"/>
+        <w:numPr>
+          <w:ilvl w:val="0"/>
+          <w:numId w:val="2"/>
+        </w:numPr>
+        <w:rPr>
+          <w:rFonts w:ascii="Times New Roman" w:hAnsi="Times New Roman" w:cs="Times New Roman"/>
+          <w:sz w:val="24"/>
+          <w:szCs w:val="24"/>
+        </w:rPr>
+      </w:pPr>
+      <w:r>
+        <w:rPr>
+          <w:rFonts w:ascii="Times New Roman" w:hAnsi="Times New Roman" w:cs="Times New Roman"/>
+          <w:sz w:val="24"/>
+          <w:szCs w:val="24"/>
+        </w:rPr>
+        <w:t>GET/type/id – retrieves types by id</w:t>
+      </w:r>
+    </w:p>
+    <w:p>
+      <w:pPr>
+        <w:pStyle w:val="ListParagraph"/>
+        <w:numPr>
+          <w:ilvl w:val="0"/>
+          <w:numId w:val="2"/>
+        </w:numPr>
+        <w:rPr>
+          <w:rFonts w:ascii="Times New Roman" w:hAnsi="Times New Roman" w:cs="Times New Roman"/>
+          <w:sz w:val="24"/>
+          <w:szCs w:val="24"/>
+        </w:rPr>
+      </w:pPr>
+      <w:r>
+        <w:rPr>
+          <w:rFonts w:ascii="Times New Roman" w:hAnsi="Times New Roman" w:cs="Times New Roman"/>
+          <w:sz w:val="24"/>
+          <w:szCs w:val="24"/>
+        </w:rPr>
+        <w:t>POST/type – adds new types into the database</w:t>
+      </w:r>
+    </w:p>
+    <w:p>
+      <w:pPr>
+        <w:pStyle w:val="ListParagraph"/>
+        <w:numPr>
+          <w:ilvl w:val="0"/>
+          <w:numId w:val="2"/>
+        </w:numPr>
+        <w:rPr>
+          <w:rFonts w:ascii="Times New Roman" w:hAnsi="Times New Roman" w:cs="Times New Roman"/>
+          <w:sz w:val="24"/>
+          <w:szCs w:val="24"/>
+        </w:rPr>
+      </w:pPr>
+      <w:r>
+        <w:rPr>
+          <w:rFonts w:ascii="Times New Roman" w:hAnsi="Times New Roman" w:cs="Times New Roman"/>
+          <w:sz w:val="24"/>
+          <w:szCs w:val="24"/>
+        </w:rPr>
+        <w:t>PATCH/type – updates types</w:t>
       </w:r>
     </w:p>
     <w:p>
@@ -720,6 +1276,241 @@
     </w:sectPr>
   </w:body>
 </w:document>
+</file>
+
+<file path=word/numbering.xml><?xml version="1.0" encoding="utf-8"?>
+<w:numbering xmlns:wpc="http://schemas.microsoft.com/office/word/2010/wordprocessingCanvas" xmlns:cx="http://schemas.microsoft.com/office/drawing/2014/chartex" xmlns:cx1="http://schemas.microsoft.com/office/drawing/2015/9/8/chartex" xmlns:cx2="http://schemas.microsoft.com/office/drawing/2015/10/21/chartex" xmlns:cx3="http://schemas.microsoft.com/office/drawing/2016/5/9/chartex" xmlns:cx4="http://schemas.microsoft.com/office/drawing/2016/5/10/chartex" xmlns:cx5="http://schemas.microsoft.com/office/drawing/2016/5/11/chartex" xmlns:cx6="http://schemas.microsoft.com/office/drawing/2016/5/12/chartex" xmlns:cx7="http://schemas.microsoft.com/office/drawing/2016/5/13/chartex" xmlns:cx8="http://schemas.microsoft.com/office/drawing/2016/5/14/chartex" xmlns:mc="http://schemas.openxmlformats.org/markup-compatibility/2006" xmlns:aink="http://schemas.microsoft.com/office/drawing/2016/ink" xmlns:am3d="http://schemas.microsoft.com/office/drawing/2017/model3d" xmlns:o="urn:schemas-microsoft-com:office:office" xmlns:r="http://schemas.openxmlformats.org/officeDocument/2006/relationships" xmlns:m="http://schemas.openxmlformats.org/officeDocument/2006/math" xmlns:v="urn:schemas-microsoft-com:vml" xmlns:wp14="http://schemas.microsoft.com/office/word/2010/wordprocessingDrawing" xmlns:wp="http://schemas.openxmlformats.org/drawingml/2006/wordprocessingDrawing" xmlns:w10="urn:schemas-microsoft-com:office:word" xmlns:w="http://schemas.openxmlformats.org/wordprocessingml/2006/main" xmlns:w14="http://schemas.microsoft.com/office/word/2010/wordml" xmlns:w15="http://schemas.microsoft.com/office/word/2012/wordml" xmlns:w16cex="http://schemas.microsoft.com/office/word/2018/wordml/cex" xmlns:w16cid="http://schemas.microsoft.com/office/word/2016/wordml/cid" xmlns:w16="http://schemas.microsoft.com/office/word/2018/wordml" xmlns:w16se="http://schemas.microsoft.com/office/word/2015/wordml/symex" xmlns:wpg="http://schemas.microsoft.com/office/word/2010/wordprocessingGroup" xmlns:wpi="http://schemas.microsoft.com/office/word/2010/wordprocessingInk" xmlns:wne="http://schemas.microsoft.com/office/word/2006/wordml" xmlns:wps="http://schemas.microsoft.com/office/word/2010/wordprocessingShape" mc:Ignorable="w14 w15 w16se w16cid w16 w16cex wp14">
+  <w:abstractNum w:abstractNumId="0" w15:restartNumberingAfterBreak="0">
+    <w:nsid w:val="00D80DC6"/>
+    <w:multiLevelType w:val="hybridMultilevel"/>
+    <w:tmpl w:val="3C54B4AC"/>
+    <w:lvl w:ilvl="0" w:tplc="A2C885B0">
+      <w:numFmt w:val="bullet"/>
+      <w:lvlText w:val="-"/>
+      <w:lvlJc w:val="left"/>
+      <w:pPr>
+        <w:ind w:left="1080" w:hanging="360"/>
+      </w:pPr>
+      <w:rPr>
+        <w:rFonts w:ascii="Times New Roman" w:eastAsiaTheme="minorHAnsi" w:hAnsi="Times New Roman" w:cs="Times New Roman" w:hint="default"/>
+      </w:rPr>
+    </w:lvl>
+    <w:lvl w:ilvl="1" w:tplc="04090003" w:tentative="1">
+      <w:start w:val="1"/>
+      <w:numFmt w:val="bullet"/>
+      <w:lvlText w:val="o"/>
+      <w:lvlJc w:val="left"/>
+      <w:pPr>
+        <w:ind w:left="1800" w:hanging="360"/>
+      </w:pPr>
+      <w:rPr>
+        <w:rFonts w:ascii="Courier New" w:hAnsi="Courier New" w:cs="Courier New" w:hint="default"/>
+      </w:rPr>
+    </w:lvl>
+    <w:lvl w:ilvl="2" w:tplc="04090005" w:tentative="1">
+      <w:start w:val="1"/>
+      <w:numFmt w:val="bullet"/>
+      <w:lvlText w:val=""/>
+      <w:lvlJc w:val="left"/>
+      <w:pPr>
+        <w:ind w:left="2520" w:hanging="360"/>
+      </w:pPr>
+      <w:rPr>
+        <w:rFonts w:ascii="Wingdings" w:hAnsi="Wingdings" w:hint="default"/>
+      </w:rPr>
+    </w:lvl>
+    <w:lvl w:ilvl="3" w:tplc="04090001" w:tentative="1">
+      <w:start w:val="1"/>
+      <w:numFmt w:val="bullet"/>
+      <w:lvlText w:val=""/>
+      <w:lvlJc w:val="left"/>
+      <w:pPr>
+        <w:ind w:left="3240" w:hanging="360"/>
+      </w:pPr>
+      <w:rPr>
+        <w:rFonts w:ascii="Symbol" w:hAnsi="Symbol" w:hint="default"/>
+      </w:rPr>
+    </w:lvl>
+    <w:lvl w:ilvl="4" w:tplc="04090003" w:tentative="1">
+      <w:start w:val="1"/>
+      <w:numFmt w:val="bullet"/>
+      <w:lvlText w:val="o"/>
+      <w:lvlJc w:val="left"/>
+      <w:pPr>
+        <w:ind w:left="3960" w:hanging="360"/>
+      </w:pPr>
+      <w:rPr>
+        <w:rFonts w:ascii="Courier New" w:hAnsi="Courier New" w:cs="Courier New" w:hint="default"/>
+      </w:rPr>
+    </w:lvl>
+    <w:lvl w:ilvl="5" w:tplc="04090005" w:tentative="1">
+      <w:start w:val="1"/>
+      <w:numFmt w:val="bullet"/>
+      <w:lvlText w:val=""/>
+      <w:lvlJc w:val="left"/>
+      <w:pPr>
+        <w:ind w:left="4680" w:hanging="360"/>
+      </w:pPr>
+      <w:rPr>
+        <w:rFonts w:ascii="Wingdings" w:hAnsi="Wingdings" w:hint="default"/>
+      </w:rPr>
+    </w:lvl>
+    <w:lvl w:ilvl="6" w:tplc="04090001" w:tentative="1">
+      <w:start w:val="1"/>
+      <w:numFmt w:val="bullet"/>
+      <w:lvlText w:val=""/>
+      <w:lvlJc w:val="left"/>
+      <w:pPr>
+        <w:ind w:left="5400" w:hanging="360"/>
+      </w:pPr>
+      <w:rPr>
+        <w:rFonts w:ascii="Symbol" w:hAnsi="Symbol" w:hint="default"/>
+      </w:rPr>
+    </w:lvl>
+    <w:lvl w:ilvl="7" w:tplc="04090003" w:tentative="1">
+      <w:start w:val="1"/>
+      <w:numFmt w:val="bullet"/>
+      <w:lvlText w:val="o"/>
+      <w:lvlJc w:val="left"/>
+      <w:pPr>
+        <w:ind w:left="6120" w:hanging="360"/>
+      </w:pPr>
+      <w:rPr>
+        <w:rFonts w:ascii="Courier New" w:hAnsi="Courier New" w:cs="Courier New" w:hint="default"/>
+      </w:rPr>
+    </w:lvl>
+    <w:lvl w:ilvl="8" w:tplc="04090005" w:tentative="1">
+      <w:start w:val="1"/>
+      <w:numFmt w:val="bullet"/>
+      <w:lvlText w:val=""/>
+      <w:lvlJc w:val="left"/>
+      <w:pPr>
+        <w:ind w:left="6840" w:hanging="360"/>
+      </w:pPr>
+      <w:rPr>
+        <w:rFonts w:ascii="Wingdings" w:hAnsi="Wingdings" w:hint="default"/>
+      </w:rPr>
+    </w:lvl>
+  </w:abstractNum>
+  <w:abstractNum w:abstractNumId="1" w15:restartNumberingAfterBreak="0">
+    <w:nsid w:val="111212E3"/>
+    <w:multiLevelType w:val="hybridMultilevel"/>
+    <w:tmpl w:val="A5788FA2"/>
+    <w:lvl w:ilvl="0" w:tplc="2748826A">
+      <w:numFmt w:val="bullet"/>
+      <w:lvlText w:val="-"/>
+      <w:lvlJc w:val="left"/>
+      <w:pPr>
+        <w:ind w:left="720" w:hanging="360"/>
+      </w:pPr>
+      <w:rPr>
+        <w:rFonts w:ascii="Times New Roman" w:eastAsiaTheme="minorHAnsi" w:hAnsi="Times New Roman" w:cs="Times New Roman" w:hint="default"/>
+      </w:rPr>
+    </w:lvl>
+    <w:lvl w:ilvl="1" w:tplc="04090003" w:tentative="1">
+      <w:start w:val="1"/>
+      <w:numFmt w:val="bullet"/>
+      <w:lvlText w:val="o"/>
+      <w:lvlJc w:val="left"/>
+      <w:pPr>
+        <w:ind w:left="1440" w:hanging="360"/>
+      </w:pPr>
+      <w:rPr>
+        <w:rFonts w:ascii="Courier New" w:hAnsi="Courier New" w:cs="Courier New" w:hint="default"/>
+      </w:rPr>
+    </w:lvl>
+    <w:lvl w:ilvl="2" w:tplc="04090005" w:tentative="1">
+      <w:start w:val="1"/>
+      <w:numFmt w:val="bullet"/>
+      <w:lvlText w:val=""/>
+      <w:lvlJc w:val="left"/>
+      <w:pPr>
+        <w:ind w:left="2160" w:hanging="360"/>
+      </w:pPr>
+      <w:rPr>
+        <w:rFonts w:ascii="Wingdings" w:hAnsi="Wingdings" w:hint="default"/>
+      </w:rPr>
+    </w:lvl>
+    <w:lvl w:ilvl="3" w:tplc="04090001" w:tentative="1">
+      <w:start w:val="1"/>
+      <w:numFmt w:val="bullet"/>
+      <w:lvlText w:val=""/>
+      <w:lvlJc w:val="left"/>
+      <w:pPr>
+        <w:ind w:left="2880" w:hanging="360"/>
+      </w:pPr>
+      <w:rPr>
+        <w:rFonts w:ascii="Symbol" w:hAnsi="Symbol" w:hint="default"/>
+      </w:rPr>
+    </w:lvl>
+    <w:lvl w:ilvl="4" w:tplc="04090003" w:tentative="1">
+      <w:start w:val="1"/>
+      <w:numFmt w:val="bullet"/>
+      <w:lvlText w:val="o"/>
+      <w:lvlJc w:val="left"/>
+      <w:pPr>
+        <w:ind w:left="3600" w:hanging="360"/>
+      </w:pPr>
+      <w:rPr>
+        <w:rFonts w:ascii="Courier New" w:hAnsi="Courier New" w:cs="Courier New" w:hint="default"/>
+      </w:rPr>
+    </w:lvl>
+    <w:lvl w:ilvl="5" w:tplc="04090005" w:tentative="1">
+      <w:start w:val="1"/>
+      <w:numFmt w:val="bullet"/>
+      <w:lvlText w:val=""/>
+      <w:lvlJc w:val="left"/>
+      <w:pPr>
+        <w:ind w:left="4320" w:hanging="360"/>
+      </w:pPr>
+      <w:rPr>
+        <w:rFonts w:ascii="Wingdings" w:hAnsi="Wingdings" w:hint="default"/>
+      </w:rPr>
+    </w:lvl>
+    <w:lvl w:ilvl="6" w:tplc="04090001" w:tentative="1">
+      <w:start w:val="1"/>
+      <w:numFmt w:val="bullet"/>
+      <w:lvlText w:val=""/>
+      <w:lvlJc w:val="left"/>
+      <w:pPr>
+        <w:ind w:left="5040" w:hanging="360"/>
+      </w:pPr>
+      <w:rPr>
+        <w:rFonts w:ascii="Symbol" w:hAnsi="Symbol" w:hint="default"/>
+      </w:rPr>
+    </w:lvl>
+    <w:lvl w:ilvl="7" w:tplc="04090003" w:tentative="1">
+      <w:start w:val="1"/>
+      <w:numFmt w:val="bullet"/>
+      <w:lvlText w:val="o"/>
+      <w:lvlJc w:val="left"/>
+      <w:pPr>
+        <w:ind w:left="5760" w:hanging="360"/>
+      </w:pPr>
+      <w:rPr>
+        <w:rFonts w:ascii="Courier New" w:hAnsi="Courier New" w:cs="Courier New" w:hint="default"/>
+      </w:rPr>
+    </w:lvl>
+    <w:lvl w:ilvl="8" w:tplc="04090005" w:tentative="1">
+      <w:start w:val="1"/>
+      <w:numFmt w:val="bullet"/>
+      <w:lvlText w:val=""/>
+      <w:lvlJc w:val="left"/>
+      <w:pPr>
+        <w:ind w:left="6480" w:hanging="360"/>
+      </w:pPr>
+      <w:rPr>
+        <w:rFonts w:ascii="Wingdings" w:hAnsi="Wingdings" w:hint="default"/>
+      </w:rPr>
+    </w:lvl>
+  </w:abstractNum>
+  <w:num w:numId="1">
+    <w:abstractNumId w:val="0"/>
+  </w:num>
+  <w:num w:numId="2">
+    <w:abstractNumId w:val="1"/>
+  </w:num>
+</w:numbering>
 </file>
 
 <file path=word/styles.xml><?xml version="1.0" encoding="utf-8"?>
@@ -1171,6 +1962,17 @@
       <w:rFonts w:eastAsiaTheme="minorEastAsia"/>
     </w:rPr>
   </w:style>
+  <w:style w:type="paragraph" w:styleId="ListParagraph">
+    <w:name w:val="List Paragraph"/>
+    <w:basedOn w:val="Normal"/>
+    <w:uiPriority w:val="34"/>
+    <w:qFormat/>
+    <w:rsid w:val="00BA3C55"/>
+    <w:pPr>
+      <w:ind w:left="720"/>
+      <w:contextualSpacing/>
+    </w:pPr>
+  </w:style>
 </w:styles>
 </file>
 
@@ -1247,6 +2049,13 @@
 
 <file path=word/glossary/fontTable.xml><?xml version="1.0" encoding="utf-8"?>
 <w:fonts xmlns:mc="http://schemas.openxmlformats.org/markup-compatibility/2006" xmlns:r="http://schemas.openxmlformats.org/officeDocument/2006/relationships" xmlns:w="http://schemas.openxmlformats.org/wordprocessingml/2006/main" xmlns:w14="http://schemas.microsoft.com/office/word/2010/wordml" xmlns:w15="http://schemas.microsoft.com/office/word/2012/wordml" xmlns:w16cex="http://schemas.microsoft.com/office/word/2018/wordml/cex" xmlns:w16cid="http://schemas.microsoft.com/office/word/2016/wordml/cid" xmlns:w16="http://schemas.microsoft.com/office/word/2018/wordml" xmlns:w16se="http://schemas.microsoft.com/office/word/2015/wordml/symex" mc:Ignorable="w14 w15 w16se w16cid w16 w16cex">
+  <w:font w:name="Times New Roman">
+    <w:panose1 w:val="02020603050405020304"/>
+    <w:charset w:val="00"/>
+    <w:family w:val="roman"/>
+    <w:pitch w:val="variable"/>
+    <w:sig w:usb0="E0002EFF" w:usb1="C000785B" w:usb2="00000009" w:usb3="00000000" w:csb0="000001FF" w:csb1="00000000"/>
+  </w:font>
   <w:font w:name="Calibri">
     <w:panose1 w:val="020F0502020204030204"/>
     <w:charset w:val="00"/>
@@ -1254,12 +2063,26 @@
     <w:pitch w:val="variable"/>
     <w:sig w:usb0="E4002EFF" w:usb1="C000247B" w:usb2="00000009" w:usb3="00000000" w:csb0="000001FF" w:csb1="00000000"/>
   </w:font>
-  <w:font w:name="Times New Roman">
-    <w:panose1 w:val="02020603050405020304"/>
+  <w:font w:name="Courier New">
+    <w:panose1 w:val="02070309020205020404"/>
     <w:charset w:val="00"/>
+    <w:family w:val="modern"/>
+    <w:pitch w:val="fixed"/>
+    <w:sig w:usb0="E0002EFF" w:usb1="C0007843" w:usb2="00000009" w:usb3="00000000" w:csb0="000001FF" w:csb1="00000000"/>
+  </w:font>
+  <w:font w:name="Wingdings">
+    <w:panose1 w:val="05000000000000000000"/>
+    <w:charset w:val="02"/>
+    <w:family w:val="auto"/>
+    <w:pitch w:val="variable"/>
+    <w:sig w:usb0="00000000" w:usb1="10000000" w:usb2="00000000" w:usb3="00000000" w:csb0="80000000" w:csb1="00000000"/>
+  </w:font>
+  <w:font w:name="Symbol">
+    <w:panose1 w:val="05050102010706020507"/>
+    <w:charset w:val="02"/>
     <w:family w:val="roman"/>
     <w:pitch w:val="variable"/>
-    <w:sig w:usb0="E0002EFF" w:usb1="C000785B" w:usb2="00000009" w:usb3="00000000" w:csb0="000001FF" w:csb1="00000000"/>
+    <w:sig w:usb0="00000000" w:usb1="10000000" w:usb2="00000000" w:usb3="00000000" w:csb0="80000000" w:csb1="00000000"/>
   </w:font>
   <w:font w:name="Calibri Light">
     <w:panose1 w:val="020F0302020204030204"/>
@@ -1287,8 +2110,10 @@
   </w:compat>
   <w:rsids>
     <w:rsidRoot w:val="00EB6B0E"/>
+    <w:rsid w:val="004621CE"/>
     <w:rsid w:val="00A13E09"/>
     <w:rsid w:val="00EB6B0E"/>
+    <w:rsid w:val="00EE60F8"/>
   </w:rsids>
   <m:mathPr>
     <m:mathFont m:val="Cambria Math"/>

</xml_diff>